<commit_message>
Actualización de documentos de avance e informe final, y adición de evidencias de sistema (Plataforma Web y móvil)
</commit_message>
<xml_diff>
--- a/Fase 2/Evidencias grupales/2.3_APT122_FormativaAvance Fase2.docx
+++ b/Fase 2/Evidencias grupales/2.3_APT122_FormativaAvance Fase2.docx
@@ -8,6 +8,7 @@
         <w:spacing w:lineRule="auto" w:line="240" w:before="0" w:after="0"/>
         <w:jc w:val="center"/>
         <w:rPr>
+          <w:rFonts w:ascii="Calibri" w:hAnsi="Calibri"/>
           <w:b/>
           <w:color w:val="000000"/>
           <w:sz w:val="36"/>
@@ -16,6 +17,7 @@
       </w:pPr>
       <w:r>
         <w:rPr>
+          <w:rFonts w:ascii="Calibri" w:hAnsi="Calibri"/>
           <w:b/>
           <w:color w:val="000000"/>
           <w:sz w:val="36"/>
@@ -29,6 +31,7 @@
         <w:spacing w:lineRule="auto" w:line="240" w:before="0" w:after="0"/>
         <w:jc w:val="center"/>
         <w:rPr>
+          <w:rFonts w:ascii="Calibri" w:hAnsi="Calibri"/>
           <w:b/>
           <w:color w:val="000000"/>
           <w:sz w:val="36"/>
@@ -37,6 +40,7 @@
       </w:pPr>
       <w:r>
         <w:rPr>
+          <w:rFonts w:ascii="Calibri" w:hAnsi="Calibri"/>
           <w:b/>
           <w:color w:val="000000"/>
           <w:sz w:val="36"/>
@@ -50,6 +54,7 @@
         <w:spacing w:lineRule="auto" w:line="240" w:before="0" w:after="0"/>
         <w:jc w:val="center"/>
         <w:rPr>
+          <w:rFonts w:ascii="Calibri" w:hAnsi="Calibri"/>
           <w:b/>
           <w:color w:val="000000"/>
           <w:sz w:val="36"/>
@@ -58,6 +63,7 @@
       </w:pPr>
       <w:r>
         <w:rPr>
+          <w:rFonts w:ascii="Calibri" w:hAnsi="Calibri"/>
           <w:b/>
           <w:color w:val="000000"/>
           <w:sz w:val="36"/>
@@ -71,6 +77,7 @@
         <w:spacing w:lineRule="auto" w:line="240" w:before="0" w:after="0"/>
         <w:jc w:val="center"/>
         <w:rPr>
+          <w:rFonts w:ascii="Calibri" w:hAnsi="Calibri"/>
           <w:b/>
           <w:color w:val="000000"/>
           <w:sz w:val="36"/>
@@ -79,6 +86,7 @@
       </w:pPr>
       <w:r>
         <w:rPr>
+          <w:rFonts w:ascii="Calibri" w:hAnsi="Calibri"/>
           <w:b/>
           <w:color w:val="000000"/>
           <w:sz w:val="36"/>
@@ -92,6 +100,7 @@
         <w:spacing w:lineRule="auto" w:line="240" w:before="0" w:after="0"/>
         <w:jc w:val="center"/>
         <w:rPr>
+          <w:rFonts w:ascii="Calibri" w:hAnsi="Calibri"/>
           <w:b/>
           <w:color w:val="000000"/>
           <w:sz w:val="36"/>
@@ -100,6 +109,7 @@
       </w:pPr>
       <w:r>
         <w:rPr>
+          <w:rFonts w:ascii="Calibri" w:hAnsi="Calibri"/>
           <w:b/>
           <w:color w:val="000000"/>
           <w:sz w:val="36"/>
@@ -113,6 +123,7 @@
         <w:spacing w:lineRule="auto" w:line="240" w:before="0" w:after="0"/>
         <w:jc w:val="center"/>
         <w:rPr>
+          <w:rFonts w:ascii="Calibri" w:hAnsi="Calibri"/>
           <w:b/>
           <w:color w:val="000000"/>
           <w:sz w:val="36"/>
@@ -121,6 +132,7 @@
       </w:pPr>
       <w:r>
         <w:rPr>
+          <w:rFonts w:ascii="Calibri" w:hAnsi="Calibri"/>
           <w:b/>
           <w:color w:val="000000"/>
           <w:sz w:val="36"/>
@@ -134,6 +146,7 @@
         <w:spacing w:lineRule="auto" w:line="240" w:before="0" w:after="0"/>
         <w:jc w:val="center"/>
         <w:rPr>
+          <w:rFonts w:ascii="Calibri" w:hAnsi="Calibri"/>
           <w:b/>
           <w:color w:val="000000"/>
           <w:sz w:val="36"/>
@@ -142,6 +155,7 @@
       </w:pPr>
       <w:r>
         <w:rPr>
+          <w:rFonts w:ascii="Calibri" w:hAnsi="Calibri"/>
           <w:b/>
           <w:color w:val="000000"/>
           <w:sz w:val="36"/>
@@ -155,6 +169,7 @@
         <w:spacing w:lineRule="auto" w:line="240" w:before="0" w:after="0"/>
         <w:jc w:val="center"/>
         <w:rPr>
+          <w:rFonts w:ascii="Calibri" w:hAnsi="Calibri"/>
           <w:b/>
           <w:color w:val="000000"/>
           <w:sz w:val="36"/>
@@ -163,6 +178,7 @@
       </w:pPr>
       <w:r>
         <w:rPr>
+          <w:rFonts w:ascii="Calibri" w:hAnsi="Calibri"/>
           <w:b/>
           <w:color w:val="000000"/>
           <w:sz w:val="36"/>
@@ -176,6 +192,7 @@
         <w:spacing w:lineRule="auto" w:line="240" w:before="0" w:after="0"/>
         <w:jc w:val="center"/>
         <w:rPr>
+          <w:rFonts w:ascii="Calibri" w:hAnsi="Calibri"/>
           <w:b/>
           <w:color w:val="000000"/>
           <w:sz w:val="36"/>
@@ -184,6 +201,7 @@
       </w:pPr>
       <w:r>
         <w:rPr>
+          <w:rFonts w:ascii="Calibri" w:hAnsi="Calibri"/>
           <w:b/>
           <w:color w:val="000000"/>
           <w:sz w:val="36"/>
@@ -197,6 +215,7 @@
         <w:spacing w:lineRule="auto" w:line="240" w:before="0" w:after="0"/>
         <w:jc w:val="center"/>
         <w:rPr>
+          <w:rFonts w:ascii="Calibri" w:hAnsi="Calibri"/>
           <w:b/>
           <w:color w:val="000000"/>
           <w:sz w:val="36"/>
@@ -205,6 +224,7 @@
       </w:pPr>
       <w:r>
         <w:rPr>
+          <w:rFonts w:ascii="Calibri" w:hAnsi="Calibri"/>
           <w:b/>
           <w:color w:val="000000"/>
           <w:sz w:val="36"/>
@@ -219,50 +239,47 @@
         <w:ind w:hanging="0" w:left="1416"/>
         <w:jc w:val="right"/>
         <w:rPr>
+          <w:rFonts w:ascii="Calibri" w:hAnsi="Calibri"/>
+        </w:rPr>
+      </w:pPr>
+      <w:r>
+        <w:rPr>
+          <w:rFonts w:ascii="Calibri" w:hAnsi="Calibri"/>
           <w:b/>
           <w:color w:val="000000"/>
           <w:sz w:val="48"/>
           <w:szCs w:val="48"/>
         </w:rPr>
-      </w:pPr>
-      <w:r>
-        <w:rPr>
+        <w:t xml:space="preserve">Informe de avances  </w:t>
+      </w:r>
+    </w:p>
+    <w:p>
+      <w:pPr>
+        <w:pStyle w:val="normal1"/>
+        <w:spacing w:lineRule="auto" w:line="240" w:before="0" w:after="0"/>
+        <w:jc w:val="right"/>
+        <w:rPr>
+          <w:rFonts w:ascii="Calibri" w:hAnsi="Calibri"/>
+        </w:rPr>
+      </w:pPr>
+      <w:r>
+        <w:rPr>
+          <w:rFonts w:ascii="Calibri" w:hAnsi="Calibri"/>
           <w:b/>
           <w:color w:val="000000"/>
           <w:sz w:val="48"/>
           <w:szCs w:val="48"/>
         </w:rPr>
-        <w:t xml:space="preserve">Informe de avances  </w:t>
-      </w:r>
-    </w:p>
-    <w:p>
-      <w:pPr>
-        <w:pStyle w:val="normal1"/>
-        <w:spacing w:lineRule="auto" w:line="240" w:before="0" w:after="0"/>
-        <w:jc w:val="right"/>
-        <w:rPr>
+        <w:t xml:space="preserve"> “</w:t>
+      </w:r>
+      <w:r>
+        <w:rPr>
+          <w:rFonts w:ascii="Calibri" w:hAnsi="Calibri"/>
           <w:b/>
           <w:color w:val="000000"/>
           <w:sz w:val="48"/>
           <w:szCs w:val="48"/>
         </w:rPr>
-      </w:pPr>
-      <w:r>
-        <w:rPr>
-          <w:b/>
-          <w:color w:val="000000"/>
-          <w:sz w:val="48"/>
-          <w:szCs w:val="48"/>
-        </w:rPr>
-        <w:t xml:space="preserve"> “</w:t>
-      </w:r>
-      <w:r>
-        <w:rPr>
-          <w:b/>
-          <w:color w:val="000000"/>
-          <w:sz w:val="48"/>
-          <w:szCs w:val="48"/>
-        </w:rPr>
         <w:t>Mediconecta ”</w:t>
       </w:r>
     </w:p>
@@ -272,15 +289,17 @@
         <w:spacing w:lineRule="auto" w:line="240" w:before="0" w:after="0"/>
         <w:jc w:val="right"/>
         <w:rPr>
-          <w:b/>
-          <w:i/>
-          <w:i/>
-          <w:sz w:val="36"/>
-          <w:szCs w:val="36"/>
-        </w:rPr>
-      </w:pPr>
-      <w:r>
-        <w:rPr>
+          <w:rFonts w:ascii="Calibri" w:hAnsi="Calibri"/>
+          <w:b/>
+          <w:i/>
+          <w:i/>
+          <w:sz w:val="36"/>
+          <w:szCs w:val="36"/>
+        </w:rPr>
+      </w:pPr>
+      <w:r>
+        <w:rPr>
+          <w:rFonts w:ascii="Calibri" w:hAnsi="Calibri"/>
           <w:b/>
           <w:i/>
           <w:sz w:val="36"/>
@@ -305,7 +324,7 @@
       </w:pPr>
       <w:r>
         <w:rPr>
-          <w:rFonts w:eastAsia="Calibri" w:cs="Calibri"/>
+          <w:rFonts w:eastAsia="Calibri" w:cs="Calibri" w:ascii="Calibri" w:hAnsi="Calibri"/>
           <w:b/>
           <w:i/>
           <w:color w:val="365F91"/>
@@ -331,7 +350,7 @@
       </w:pPr>
       <w:r>
         <w:rPr>
-          <w:rFonts w:eastAsia="Calibri" w:cs="Calibri"/>
+          <w:rFonts w:eastAsia="Calibri" w:cs="Calibri" w:ascii="Calibri" w:hAnsi="Calibri"/>
           <w:b/>
           <w:i/>
           <w:color w:val="365F91"/>
@@ -357,7 +376,7 @@
       </w:pPr>
       <w:r>
         <w:rPr>
-          <w:rFonts w:eastAsia="Calibri" w:cs="Calibri"/>
+          <w:rFonts w:eastAsia="Calibri" w:cs="Calibri" w:ascii="Calibri" w:hAnsi="Calibri"/>
           <w:b/>
           <w:i/>
           <w:color w:val="365F91"/>
@@ -383,7 +402,7 @@
       </w:pPr>
       <w:r>
         <w:rPr>
-          <w:rFonts w:eastAsia="Calibri" w:cs="Calibri"/>
+          <w:rFonts w:eastAsia="Calibri" w:cs="Calibri" w:ascii="Calibri" w:hAnsi="Calibri"/>
           <w:b/>
           <w:i/>
           <w:color w:val="365F91"/>
@@ -409,7 +428,7 @@
       </w:pPr>
       <w:r>
         <w:rPr>
-          <w:rFonts w:eastAsia="Calibri" w:cs="Calibri"/>
+          <w:rFonts w:eastAsia="Calibri" w:cs="Calibri" w:ascii="Calibri" w:hAnsi="Calibri"/>
           <w:b/>
           <w:i/>
           <w:color w:val="365F91"/>
@@ -435,7 +454,7 @@
       </w:pPr>
       <w:r>
         <w:rPr>
-          <w:rFonts w:eastAsia="Calibri" w:cs="Calibri"/>
+          <w:rFonts w:eastAsia="Calibri" w:cs="Calibri" w:ascii="Calibri" w:hAnsi="Calibri"/>
           <w:b/>
           <w:i/>
           <w:color w:val="365F91"/>
@@ -461,7 +480,7 @@
       </w:pPr>
       <w:r>
         <w:rPr>
-          <w:rFonts w:eastAsia="Calibri" w:cs="Calibri"/>
+          <w:rFonts w:eastAsia="Calibri" w:cs="Calibri" w:ascii="Calibri" w:hAnsi="Calibri"/>
           <w:b/>
           <w:i/>
           <w:color w:val="365F91"/>
@@ -487,7 +506,7 @@
       </w:pPr>
       <w:r>
         <w:rPr>
-          <w:rFonts w:eastAsia="Calibri" w:cs="Calibri"/>
+          <w:rFonts w:eastAsia="Calibri" w:cs="Calibri" w:ascii="Calibri" w:hAnsi="Calibri"/>
           <w:b/>
           <w:i/>
           <w:color w:val="365F91"/>
@@ -513,7 +532,7 @@
       </w:pPr>
       <w:r>
         <w:rPr>
-          <w:rFonts w:eastAsia="Calibri" w:cs="Calibri"/>
+          <w:rFonts w:eastAsia="Calibri" w:cs="Calibri" w:ascii="Calibri" w:hAnsi="Calibri"/>
           <w:b/>
           <w:i/>
           <w:color w:val="365F91"/>
@@ -539,7 +558,7 @@
       </w:pPr>
       <w:r>
         <w:rPr>
-          <w:rFonts w:eastAsia="Calibri" w:cs="Calibri"/>
+          <w:rFonts w:eastAsia="Calibri" w:cs="Calibri" w:ascii="Calibri" w:hAnsi="Calibri"/>
           <w:b/>
           <w:i/>
           <w:color w:val="365F91"/>
@@ -565,7 +584,7 @@
       </w:pPr>
       <w:r>
         <w:rPr>
-          <w:rFonts w:eastAsia="Calibri" w:cs="Calibri"/>
+          <w:rFonts w:eastAsia="Calibri" w:cs="Calibri" w:ascii="Calibri" w:hAnsi="Calibri"/>
           <w:b/>
           <w:i/>
           <w:color w:val="365F91"/>
@@ -591,7 +610,7 @@
       </w:pPr>
       <w:r>
         <w:rPr>
-          <w:rFonts w:eastAsia="Calibri" w:cs="Calibri"/>
+          <w:rFonts w:eastAsia="Calibri" w:cs="Calibri" w:ascii="Calibri" w:hAnsi="Calibri"/>
           <w:b/>
           <w:i/>
           <w:color w:val="365F91"/>
@@ -617,7 +636,7 @@
       </w:pPr>
       <w:r>
         <w:rPr>
-          <w:rFonts w:eastAsia="Calibri" w:cs="Calibri"/>
+          <w:rFonts w:eastAsia="Calibri" w:cs="Calibri" w:ascii="Calibri" w:hAnsi="Calibri"/>
           <w:b/>
           <w:i/>
           <w:color w:val="365F91"/>
@@ -643,7 +662,7 @@
       </w:pPr>
       <w:r>
         <w:rPr>
-          <w:rFonts w:eastAsia="Calibri" w:cs="Calibri"/>
+          <w:rFonts w:eastAsia="Calibri" w:cs="Calibri" w:ascii="Calibri" w:hAnsi="Calibri"/>
           <w:b/>
           <w:i/>
           <w:color w:val="365F91"/>
@@ -658,68 +677,39 @@
         <w:spacing w:lineRule="auto" w:line="240" w:before="0" w:after="0"/>
         <w:jc w:val="right"/>
         <w:rPr>
-          <w:rFonts w:ascii="Calibri" w:hAnsi="Calibri" w:eastAsia="Calibri" w:cs="Calibri"/>
-          <w:b/>
-          <w:i/>
-          <w:i/>
+          <w:rFonts w:ascii="Calibri" w:hAnsi="Calibri"/>
+        </w:rPr>
+      </w:pPr>
+      <w:r>
+        <w:rPr>
+          <w:rFonts w:ascii="Calibri" w:hAnsi="Calibri"/>
+          <w:b/>
+          <w:i/>
+          <w:sz w:val="36"/>
+          <w:szCs w:val="36"/>
+        </w:rPr>
+        <w:t>Fecha:14/10/2024</w:t>
+      </w:r>
+    </w:p>
+    <w:p>
+      <w:pPr>
+        <w:pStyle w:val="normal1"/>
+        <w:spacing w:lineRule="auto" w:line="240" w:before="0" w:after="0"/>
+        <w:rPr>
+          <w:rFonts w:ascii="Calibri" w:hAnsi="Calibri"/>
+          <w:b/>
           <w:color w:val="365F91"/>
-          <w:sz w:val="36"/>
-          <w:szCs w:val="36"/>
-        </w:rPr>
-      </w:pPr>
-      <w:r>
-        <w:rPr>
-          <w:b/>
-          <w:i/>
-          <w:sz w:val="36"/>
-          <w:szCs w:val="36"/>
-        </w:rPr>
-        <w:t>Fecha:</w:t>
-      </w:r>
-      <w:r>
-        <w:rPr>
-          <w:b/>
-          <w:i/>
-          <w:sz w:val="36"/>
-          <w:szCs w:val="36"/>
-        </w:rPr>
-        <w:t>14</w:t>
-      </w:r>
-      <w:r>
-        <w:rPr>
-          <w:b/>
-          <w:i/>
-          <w:sz w:val="36"/>
-          <w:szCs w:val="36"/>
-        </w:rPr>
-        <w:t>/</w:t>
-      </w:r>
-      <w:r>
-        <w:rPr>
-          <w:b/>
-          <w:i/>
-          <w:sz w:val="36"/>
-          <w:szCs w:val="36"/>
-        </w:rPr>
-        <w:t>10</w:t>
-      </w:r>
-      <w:r>
-        <w:rPr>
-          <w:b/>
-          <w:i/>
-          <w:sz w:val="36"/>
-          <w:szCs w:val="36"/>
-        </w:rPr>
-        <w:t>/</w:t>
-      </w:r>
-      <w:r>
-        <w:rPr>
-          <w:b/>
-          <w:i/>
-          <w:sz w:val="36"/>
-          <w:szCs w:val="36"/>
-        </w:rPr>
-        <w:t>2024</w:t>
+        </w:rPr>
+      </w:pPr>
+      <w:r>
+        <w:rPr>
+          <w:rFonts w:ascii="Calibri" w:hAnsi="Calibri"/>
+          <w:b/>
+          <w:color w:val="365F91"/>
+        </w:rPr>
+      </w:r>
+      <w:r>
+        <w:br w:type="page"/>
       </w:r>
     </w:p>
     <w:p>
@@ -727,69 +717,53 @@
         <w:pStyle w:val="normal1"/>
         <w:spacing w:lineRule="auto" w:line="240" w:before="0" w:after="0"/>
         <w:rPr>
+          <w:rFonts w:ascii="Calibri" w:hAnsi="Calibri"/>
           <w:b/>
           <w:color w:val="365F91"/>
         </w:rPr>
       </w:pPr>
       <w:r>
         <w:rPr>
+          <w:rFonts w:ascii="Calibri" w:hAnsi="Calibri"/>
           <w:b/>
           <w:color w:val="365F91"/>
         </w:rPr>
       </w:r>
-      <w:r>
-        <w:br w:type="page"/>
-      </w:r>
     </w:p>
     <w:p>
       <w:pPr>
         <w:pStyle w:val="normal1"/>
         <w:spacing w:lineRule="auto" w:line="240" w:before="0" w:after="0"/>
         <w:rPr>
+          <w:rFonts w:ascii="Calibri" w:hAnsi="Calibri"/>
+        </w:rPr>
+      </w:pPr>
+      <w:bookmarkStart w:id="0" w:name="_heading=h.gjdgxs"/>
+      <w:bookmarkEnd w:id="0"/>
+      <w:r>
+        <w:rPr>
+          <w:rFonts w:ascii="Calibri" w:hAnsi="Calibri"/>
           <w:b/>
           <w:color w:val="365F91"/>
-        </w:rPr>
-      </w:pPr>
-      <w:r>
-        <w:rPr>
-          <w:b/>
-          <w:color w:val="365F91"/>
-        </w:rPr>
-      </w:r>
-    </w:p>
-    <w:p>
-      <w:pPr>
-        <w:pStyle w:val="normal1"/>
-        <w:spacing w:lineRule="auto" w:line="240" w:before="0" w:after="0"/>
-        <w:rPr>
+          <w:sz w:val="32"/>
+          <w:szCs w:val="32"/>
+        </w:rPr>
+        <w:t>Tabla de contenido</w:t>
+      </w:r>
+    </w:p>
+    <w:p>
+      <w:pPr>
+        <w:pStyle w:val="normal1"/>
+        <w:rPr>
+          <w:rFonts w:ascii="Calibri" w:hAnsi="Calibri"/>
           <w:color w:val="000000"/>
           <w:sz w:val="24"/>
           <w:szCs w:val="24"/>
         </w:rPr>
       </w:pPr>
-      <w:bookmarkStart w:id="0" w:name="_heading=h.gjdgxs"/>
-      <w:bookmarkEnd w:id="0"/>
-      <w:r>
-        <w:rPr>
-          <w:b/>
-          <w:color w:val="365F91"/>
-          <w:sz w:val="32"/>
-          <w:szCs w:val="32"/>
-        </w:rPr>
-        <w:t>Tabla de contenido</w:t>
-      </w:r>
-    </w:p>
-    <w:p>
-      <w:pPr>
-        <w:pStyle w:val="normal1"/>
-        <w:rPr>
-          <w:color w:val="000000"/>
-          <w:sz w:val="24"/>
-          <w:szCs w:val="24"/>
-        </w:rPr>
-      </w:pPr>
-      <w:r>
-        <w:rPr>
+      <w:r>
+        <w:rPr>
+          <w:rFonts w:ascii="Calibri" w:hAnsi="Calibri"/>
           <w:color w:val="000000"/>
           <w:sz w:val="24"/>
           <w:szCs w:val="24"/>
@@ -808,27 +782,12 @@
         <w:ind w:hanging="0" w:left="0" w:right="0"/>
         <w:jc w:val="left"/>
         <w:rPr>
-          <w:rFonts w:ascii="Cambria" w:hAnsi="Cambria" w:eastAsia="Cambria" w:cs="Cambria"/>
-          <w:b/>
-          <w:i w:val="false"/>
-          <w:i w:val="false"/>
-          <w:caps w:val="false"/>
-          <w:smallCaps w:val="false"/>
-          <w:strike w:val="false"/>
-          <w:dstrike w:val="false"/>
-          <w:color w:val="366091"/>
-          <w:position w:val="0"/>
-          <w:sz w:val="28"/>
-          <w:sz w:val="28"/>
-          <w:szCs w:val="28"/>
-          <w:u w:val="none"/>
-          <w:shd w:fill="auto" w:val="clear"/>
-          <w:vertAlign w:val="baseline"/>
-        </w:rPr>
-      </w:pPr>
-      <w:r>
-        <w:rPr>
-          <w:rFonts w:eastAsia="Cambria" w:cs="Cambria" w:ascii="Cambria" w:hAnsi="Cambria"/>
+          <w:rFonts w:ascii="Calibri" w:hAnsi="Calibri"/>
+        </w:rPr>
+      </w:pPr>
+      <w:r>
+        <w:rPr>
+          <w:rFonts w:eastAsia="Cambria" w:cs="Cambria" w:ascii="Calibri" w:hAnsi="Calibri"/>
           <w:b/>
           <w:i w:val="false"/>
           <w:caps w:val="false"/>
@@ -869,24 +828,7 @@
             <w:spacing w:lineRule="auto" w:line="276" w:before="0" w:after="100"/>
             <w:ind w:hanging="0" w:left="0" w:right="0"/>
             <w:jc w:val="left"/>
-            <w:rPr>
-              <w:rFonts w:ascii="Calibri" w:hAnsi="Calibri" w:eastAsia="Calibri" w:cs="Calibri"/>
-              <w:b w:val="false"/>
-              <w:i w:val="false"/>
-              <w:i w:val="false"/>
-              <w:caps w:val="false"/>
-              <w:smallCaps w:val="false"/>
-              <w:strike w:val="false"/>
-              <w:dstrike w:val="false"/>
-              <w:color w:val="000000"/>
-              <w:position w:val="0"/>
-              <w:sz w:val="22"/>
-              <w:sz w:val="22"/>
-              <w:szCs w:val="22"/>
-              <w:u w:val="none"/>
-              <w:shd w:fill="auto" w:val="clear"/>
-              <w:vertAlign w:val="baseline"/>
-            </w:rPr>
+            <w:rPr/>
           </w:pPr>
           <w:r>
             <w:fldChar w:fldCharType="begin"/>
@@ -909,7 +851,7 @@
               <w:shd w:fill="auto" w:val="clear"/>
               <w:szCs w:val="22"/>
               <w:vanish w:val="false"/>
-              <w:rFonts w:eastAsia="Calibri" w:cs="Calibri"/>
+              <w:rFonts w:eastAsia="Calibri" w:cs="Calibri" w:ascii="Calibri" w:hAnsi="Calibri"/>
               <w:color w:val="000000"/>
             </w:rPr>
             <w:instrText xml:space="preserve"> TOC \z \o "1-9" \u \h</w:instrText>
@@ -932,7 +874,7 @@
               <w:shd w:fill="auto" w:val="clear"/>
               <w:szCs w:val="22"/>
               <w:vanish w:val="false"/>
-              <w:rFonts w:eastAsia="Calibri" w:cs="Calibri"/>
+              <w:rFonts w:eastAsia="Calibri" w:cs="Calibri" w:ascii="Calibri" w:hAnsi="Calibri"/>
               <w:color w:val="000000"/>
             </w:rPr>
             <w:fldChar w:fldCharType="separate"/>
@@ -944,7 +886,7 @@
               <w:rPr>
                 <w:webHidden/>
                 <w:rStyle w:val="Enlacedelndice"/>
-                <w:rFonts w:eastAsia="Calibri" w:cs="Calibri"/>
+                <w:rFonts w:eastAsia="Calibri" w:cs="Calibri" w:ascii="Calibri" w:hAnsi="Calibri"/>
                 <w:b w:val="false"/>
                 <w:i w:val="false"/>
                 <w:caps w:val="false"/>
@@ -966,7 +908,7 @@
             <w:r>
               <w:rPr>
                 <w:rStyle w:val="Enlacedelndice"/>
-                <w:rFonts w:eastAsia="Calibri" w:cs="Calibri"/>
+                <w:rFonts w:eastAsia="Calibri" w:cs="Calibri" w:ascii="Calibri" w:hAnsi="Calibri"/>
                 <w:b w:val="false"/>
                 <w:i w:val="false"/>
                 <w:caps w:val="false"/>
@@ -1003,31 +945,14 @@
             <w:spacing w:lineRule="auto" w:line="276" w:before="0" w:after="100"/>
             <w:ind w:hanging="0" w:left="0" w:right="0"/>
             <w:jc w:val="left"/>
-            <w:rPr>
-              <w:rFonts w:ascii="Calibri" w:hAnsi="Calibri" w:eastAsia="Calibri" w:cs="Calibri"/>
-              <w:b w:val="false"/>
-              <w:i w:val="false"/>
-              <w:i w:val="false"/>
-              <w:caps w:val="false"/>
-              <w:smallCaps w:val="false"/>
-              <w:strike w:val="false"/>
-              <w:dstrike w:val="false"/>
-              <w:color w:val="000000"/>
-              <w:position w:val="0"/>
-              <w:sz w:val="22"/>
-              <w:sz w:val="22"/>
-              <w:szCs w:val="22"/>
-              <w:u w:val="none"/>
-              <w:shd w:fill="auto" w:val="clear"/>
-              <w:vertAlign w:val="baseline"/>
-            </w:rPr>
+            <w:rPr/>
           </w:pPr>
           <w:hyperlink w:anchor="_heading=h.tyjcwt">
             <w:r>
               <w:rPr>
                 <w:webHidden/>
                 <w:rStyle w:val="Enlacedelndice"/>
-                <w:rFonts w:eastAsia="Calibri" w:cs="Calibri"/>
+                <w:rFonts w:eastAsia="Calibri" w:cs="Calibri" w:ascii="Calibri" w:hAnsi="Calibri"/>
                 <w:b w:val="false"/>
                 <w:i w:val="false"/>
                 <w:caps w:val="false"/>
@@ -1065,31 +990,14 @@
             <w:spacing w:lineRule="auto" w:line="276" w:before="0" w:after="100"/>
             <w:ind w:hanging="0" w:left="0" w:right="0"/>
             <w:jc w:val="left"/>
-            <w:rPr>
-              <w:rFonts w:ascii="Calibri" w:hAnsi="Calibri" w:eastAsia="Calibri" w:cs="Calibri"/>
-              <w:b w:val="false"/>
-              <w:i w:val="false"/>
-              <w:i w:val="false"/>
-              <w:caps w:val="false"/>
-              <w:smallCaps w:val="false"/>
-              <w:strike w:val="false"/>
-              <w:dstrike w:val="false"/>
-              <w:color w:val="000000"/>
-              <w:position w:val="0"/>
-              <w:sz w:val="22"/>
-              <w:sz w:val="22"/>
-              <w:szCs w:val="22"/>
-              <w:u w:val="none"/>
-              <w:shd w:fill="auto" w:val="clear"/>
-              <w:vertAlign w:val="baseline"/>
-            </w:rPr>
+            <w:rPr/>
           </w:pPr>
           <w:hyperlink w:anchor="_heading=h.3dy6vkm">
             <w:r>
               <w:rPr>
                 <w:webHidden/>
                 <w:rStyle w:val="Enlacedelndice"/>
-                <w:rFonts w:eastAsia="Calibri" w:cs="Calibri"/>
+                <w:rFonts w:eastAsia="Calibri" w:cs="Calibri" w:ascii="Calibri" w:hAnsi="Calibri"/>
                 <w:b w:val="false"/>
                 <w:i w:val="false"/>
                 <w:caps w:val="false"/>
@@ -1127,31 +1035,14 @@
             <w:spacing w:lineRule="auto" w:line="276" w:before="0" w:after="100"/>
             <w:ind w:hanging="0" w:left="0" w:right="0"/>
             <w:jc w:val="left"/>
-            <w:rPr>
-              <w:rFonts w:ascii="Calibri" w:hAnsi="Calibri" w:eastAsia="Calibri" w:cs="Calibri"/>
-              <w:b w:val="false"/>
-              <w:i w:val="false"/>
-              <w:i w:val="false"/>
-              <w:caps w:val="false"/>
-              <w:smallCaps w:val="false"/>
-              <w:strike w:val="false"/>
-              <w:dstrike w:val="false"/>
-              <w:color w:val="000000"/>
-              <w:position w:val="0"/>
-              <w:sz w:val="22"/>
-              <w:sz w:val="22"/>
-              <w:szCs w:val="22"/>
-              <w:u w:val="none"/>
-              <w:shd w:fill="auto" w:val="clear"/>
-              <w:vertAlign w:val="baseline"/>
-            </w:rPr>
+            <w:rPr/>
           </w:pPr>
           <w:hyperlink w:anchor="_heading=h.1t3h5sf">
             <w:r>
               <w:rPr>
                 <w:webHidden/>
                 <w:rStyle w:val="Enlacedelndice"/>
-                <w:rFonts w:eastAsia="Calibri" w:cs="Calibri"/>
+                <w:rFonts w:eastAsia="Calibri" w:cs="Calibri" w:ascii="Calibri" w:hAnsi="Calibri"/>
                 <w:b w:val="false"/>
                 <w:i w:val="false"/>
                 <w:caps w:val="false"/>
@@ -1190,7 +1081,7 @@
               <w:shd w:fill="auto" w:val="clear"/>
               <w:szCs w:val="22"/>
               <w:vanish w:val="false"/>
-              <w:rFonts w:eastAsia="Calibri" w:cs="Calibri"/>
+              <w:rFonts w:eastAsia="Calibri" w:cs="Calibri" w:ascii="Calibri" w:hAnsi="Calibri"/>
               <w:color w:val="000000"/>
             </w:rPr>
             <w:fldChar w:fldCharType="end"/>
@@ -1205,17 +1096,21 @@
         <w:bidi w:val="0"/>
         <w:spacing w:lineRule="auto" w:line="276" w:before="0" w:after="200"/>
         <w:jc w:val="left"/>
-        <w:rPr/>
-      </w:pPr>
-      <w:r>
-        <w:rPr/>
-      </w:r>
-    </w:p>
-    <w:p>
-      <w:pPr>
-        <w:pStyle w:val="normal1"/>
-        <w:rPr>
-          <w:rFonts w:ascii="Cambria" w:hAnsi="Cambria" w:eastAsia="Cambria" w:cs="Cambria"/>
+        <w:rPr>
+          <w:rFonts w:ascii="Calibri" w:hAnsi="Calibri"/>
+        </w:rPr>
+      </w:pPr>
+      <w:r>
+        <w:rPr>
+          <w:rFonts w:ascii="Calibri" w:hAnsi="Calibri"/>
+        </w:rPr>
+      </w:r>
+    </w:p>
+    <w:p>
+      <w:pPr>
+        <w:pStyle w:val="normal1"/>
+        <w:rPr>
+          <w:rFonts w:ascii="Calibri" w:hAnsi="Calibri" w:eastAsia="Cambria" w:cs="Cambria"/>
           <w:b/>
           <w:color w:val="366091"/>
           <w:sz w:val="28"/>
@@ -1224,7 +1119,7 @@
       </w:pPr>
       <w:r>
         <w:rPr>
-          <w:rFonts w:eastAsia="Cambria" w:cs="Cambria" w:ascii="Cambria" w:hAnsi="Cambria"/>
+          <w:rFonts w:eastAsia="Cambria" w:cs="Cambria" w:ascii="Calibri" w:hAnsi="Calibri"/>
           <w:b/>
           <w:color w:val="366091"/>
           <w:sz w:val="28"/>
@@ -1239,39 +1134,55 @@
       <w:pPr>
         <w:pStyle w:val="Heading2"/>
         <w:spacing w:before="0" w:after="0"/>
-        <w:rPr/>
-      </w:pPr>
-      <w:r>
-        <w:rPr/>
+        <w:rPr>
+          <w:rFonts w:ascii="Calibri" w:hAnsi="Calibri"/>
+        </w:rPr>
+      </w:pPr>
+      <w:r>
+        <w:rPr>
+          <w:rFonts w:ascii="Calibri" w:hAnsi="Calibri"/>
+        </w:rPr>
       </w:r>
     </w:p>
     <w:p>
       <w:pPr>
         <w:pStyle w:val="Heading1"/>
-        <w:rPr/>
-      </w:pPr>
-      <w:r>
-        <w:rPr/>
+        <w:rPr>
+          <w:rFonts w:ascii="Calibri" w:hAnsi="Calibri"/>
+        </w:rPr>
+      </w:pPr>
+      <w:r>
+        <w:rPr>
+          <w:rFonts w:ascii="Calibri" w:hAnsi="Calibri"/>
+        </w:rPr>
         <w:t>Introducción</w:t>
       </w:r>
     </w:p>
     <w:p>
       <w:pPr>
         <w:pStyle w:val="normal1"/>
-        <w:rPr/>
-      </w:pPr>
-      <w:r>
-        <w:rPr/>
-        <w:br/>
-      </w:r>
-    </w:p>
-    <w:p>
-      <w:pPr>
-        <w:pStyle w:val="normal1"/>
-        <w:rPr/>
-      </w:pPr>
-      <w:r>
-        <w:rPr/>
+        <w:rPr>
+          <w:rFonts w:ascii="Calibri" w:hAnsi="Calibri"/>
+        </w:rPr>
+      </w:pPr>
+      <w:r>
+        <w:rPr>
+          <w:rFonts w:ascii="Calibri" w:hAnsi="Calibri"/>
+        </w:rPr>
+        <w:br/>
+      </w:r>
+    </w:p>
+    <w:p>
+      <w:pPr>
+        <w:pStyle w:val="normal1"/>
+        <w:rPr>
+          <w:rFonts w:ascii="Calibri" w:hAnsi="Calibri"/>
+        </w:rPr>
+      </w:pPr>
+      <w:r>
+        <w:rPr>
+          <w:rFonts w:ascii="Calibri" w:hAnsi="Calibri"/>
+        </w:rPr>
         <w:t>El proyecto MediConecta surge como una respuesta innovadora a las dificultades que enfrentan muchos adultos mayores y personas con discapacidad para gestionar su salud de manera autónoma y accesible. En el contexto actual, donde la demanda de servicios de salud personalizados y accesibles continúa en aumento, MediConecta ofrece una solución integral que combina tecnología avanzada de reconocimiento de voz, procesamiento de lenguaje natural (NLP) y análisis predictivo, permitiendo a los usuarios interactuar fácilmente con el sistema mediante comandos de voz.</w:t>
         <w:br/>
         <w:br/>
@@ -1291,40 +1202,56 @@
       <w:pPr>
         <w:pStyle w:val="normal1"/>
         <w:spacing w:before="0" w:after="200"/>
-        <w:rPr/>
-      </w:pPr>
-      <w:r>
-        <w:rPr/>
+        <w:rPr>
+          <w:rFonts w:ascii="Calibri" w:hAnsi="Calibri"/>
+        </w:rPr>
+      </w:pPr>
+      <w:r>
+        <w:rPr>
+          <w:rFonts w:ascii="Calibri" w:hAnsi="Calibri"/>
+        </w:rPr>
       </w:r>
     </w:p>
     <w:p>
       <w:pPr>
         <w:pStyle w:val="Heading1"/>
-        <w:rPr/>
-      </w:pPr>
-      <w:r>
-        <w:rPr/>
+        <w:rPr>
+          <w:rFonts w:ascii="Calibri" w:hAnsi="Calibri"/>
+        </w:rPr>
+      </w:pPr>
+      <w:r>
+        <w:rPr>
+          <w:rFonts w:ascii="Calibri" w:hAnsi="Calibri"/>
+        </w:rPr>
         <w:t>Descripción del Proyecto</w:t>
       </w:r>
     </w:p>
     <w:p>
       <w:pPr>
         <w:pStyle w:val="normal1"/>
-        <w:rPr/>
-      </w:pPr>
-      <w:r>
-        <w:rPr/>
-      </w:r>
-    </w:p>
-    <w:p>
-      <w:pPr>
-        <w:pStyle w:val="normal1"/>
-        <w:rPr/>
+        <w:rPr>
+          <w:rFonts w:ascii="Calibri" w:hAnsi="Calibri"/>
+        </w:rPr>
+      </w:pPr>
+      <w:r>
+        <w:rPr>
+          <w:rFonts w:ascii="Calibri" w:hAnsi="Calibri"/>
+        </w:rPr>
+      </w:r>
+    </w:p>
+    <w:p>
+      <w:pPr>
+        <w:pStyle w:val="normal1"/>
+        <w:rPr>
+          <w:rFonts w:ascii="Calibri" w:hAnsi="Calibri"/>
+        </w:rPr>
       </w:pPr>
       <w:bookmarkStart w:id="2" w:name="_heading=h.1t3h5sf"/>
       <w:bookmarkEnd w:id="2"/>
       <w:r>
-        <w:rPr/>
+        <w:rPr>
+          <w:rFonts w:ascii="Calibri" w:hAnsi="Calibri"/>
+        </w:rPr>
         <w:t>MediConecta es una plataforma tecnológica integral desarrollada para facilitar la gestión de salud de adultos mayores, personas con discapacidad y profesionales de la salud, abordando de manera efectiva las limitaciones y barreras tecnológicas que afectan a estos grupos. La aplicación se compone de varios módulos esenciales que funcionan en conjunto para ofrecer una experiencia de usuario accesible, intuitiva y personalizada, permitiendo que los usuarios gestionen su salud y que los médicos mantengan un seguimiento cercano de sus pacientes.</w:t>
         <w:br/>
         <w:br/>
@@ -1363,10 +1290,14 @@
     <w:p>
       <w:pPr>
         <w:pStyle w:val="normal1"/>
-        <w:rPr/>
-      </w:pPr>
-      <w:r>
-        <w:rPr/>
+        <w:rPr>
+          <w:rFonts w:ascii="Calibri" w:hAnsi="Calibri"/>
+        </w:rPr>
+      </w:pPr>
+      <w:r>
+        <w:rPr>
+          <w:rFonts w:ascii="Calibri" w:hAnsi="Calibri"/>
+        </w:rPr>
       </w:r>
       <w:r>
         <w:br w:type="page"/>
@@ -1376,29 +1307,41 @@
       <w:pPr>
         <w:pStyle w:val="Heading1"/>
         <w:spacing w:before="0" w:after="0"/>
-        <w:rPr/>
-      </w:pPr>
-      <w:r>
-        <w:rPr/>
+        <w:rPr>
+          <w:rFonts w:ascii="Calibri" w:hAnsi="Calibri"/>
+        </w:rPr>
+      </w:pPr>
+      <w:r>
+        <w:rPr>
+          <w:rFonts w:ascii="Calibri" w:hAnsi="Calibri"/>
+        </w:rPr>
         <w:t>Objetivo General</w:t>
       </w:r>
     </w:p>
     <w:p>
       <w:pPr>
         <w:pStyle w:val="normal1"/>
-        <w:rPr/>
-      </w:pPr>
-      <w:r>
-        <w:rPr/>
-      </w:r>
-    </w:p>
-    <w:p>
-      <w:pPr>
-        <w:pStyle w:val="normal1"/>
-        <w:rPr/>
-      </w:pPr>
-      <w:r>
-        <w:rPr/>
+        <w:rPr>
+          <w:rFonts w:ascii="Calibri" w:hAnsi="Calibri"/>
+        </w:rPr>
+      </w:pPr>
+      <w:r>
+        <w:rPr>
+          <w:rFonts w:ascii="Calibri" w:hAnsi="Calibri"/>
+        </w:rPr>
+      </w:r>
+    </w:p>
+    <w:p>
+      <w:pPr>
+        <w:pStyle w:val="normal1"/>
+        <w:rPr>
+          <w:rFonts w:ascii="Calibri" w:hAnsi="Calibri"/>
+        </w:rPr>
+      </w:pPr>
+      <w:r>
+        <w:rPr>
+          <w:rFonts w:ascii="Calibri" w:hAnsi="Calibri"/>
+        </w:rPr>
         <w:t>Desarrollar una plataforma de aplicación móvil y web que permita gestionar la salud de adultos mayores y personas con discapacidad de manera accesible, personalizada e intuitiva, mejorando su calidad de vida y facilitando un seguimiento continuo y proactivo de su estado de salud.</w:t>
         <w:br/>
         <w:br/>
@@ -1450,29 +1393,41 @@
       <w:pPr>
         <w:pStyle w:val="Heading1"/>
         <w:spacing w:before="0" w:after="0"/>
-        <w:rPr/>
-      </w:pPr>
-      <w:r>
-        <w:rPr/>
+        <w:rPr>
+          <w:rFonts w:ascii="Calibri" w:hAnsi="Calibri"/>
+        </w:rPr>
+      </w:pPr>
+      <w:r>
+        <w:rPr>
+          <w:rFonts w:ascii="Calibri" w:hAnsi="Calibri"/>
+        </w:rPr>
         <w:t>Metodología</w:t>
       </w:r>
     </w:p>
     <w:p>
       <w:pPr>
         <w:pStyle w:val="normal1"/>
-        <w:rPr/>
-      </w:pPr>
-      <w:r>
-        <w:rPr/>
-      </w:r>
-    </w:p>
-    <w:p>
-      <w:pPr>
-        <w:pStyle w:val="normal1"/>
-        <w:rPr/>
-      </w:pPr>
-      <w:r>
-        <w:rPr/>
+        <w:rPr>
+          <w:rFonts w:ascii="Calibri" w:hAnsi="Calibri"/>
+        </w:rPr>
+      </w:pPr>
+      <w:r>
+        <w:rPr>
+          <w:rFonts w:ascii="Calibri" w:hAnsi="Calibri"/>
+        </w:rPr>
+      </w:r>
+    </w:p>
+    <w:p>
+      <w:pPr>
+        <w:pStyle w:val="normal1"/>
+        <w:rPr>
+          <w:rFonts w:ascii="Calibri" w:hAnsi="Calibri"/>
+        </w:rPr>
+      </w:pPr>
+      <w:r>
+        <w:rPr>
+          <w:rFonts w:ascii="Calibri" w:hAnsi="Calibri"/>
+        </w:rPr>
         <w:t>Para el desarrollo del proyecto MediConecta, se ha adoptado la metodología ágil Scrum, que permite un enfoque estructurado y flexible a la vez, ideal para gestionar los cambios y retroalimentación continua que este proyecto requiere. Scrum es particularmente beneficioso para este proyecto, ya que permite un avance incremental, adaptándose rápidamente a las necesidades de los usuarios finales, los profesionales de salud y los stakeholders.</w:t>
         <w:br/>
         <w:br/>
@@ -1518,10 +1473,14 @@
     <w:p>
       <w:pPr>
         <w:pStyle w:val="normal1"/>
-        <w:rPr/>
-      </w:pPr>
-      <w:r>
-        <w:rPr/>
+        <w:rPr>
+          <w:rFonts w:ascii="Calibri" w:hAnsi="Calibri"/>
+        </w:rPr>
+      </w:pPr>
+      <w:r>
+        <w:rPr>
+          <w:rFonts w:ascii="Calibri" w:hAnsi="Calibri"/>
+        </w:rPr>
         <w:br/>
         <w:t>Scrum Master: Sebastián Mora</w:t>
         <w:br/>
@@ -1540,10 +1499,14 @@
     <w:p>
       <w:pPr>
         <w:pStyle w:val="normal1"/>
-        <w:rPr/>
-      </w:pPr>
-      <w:r>
-        <w:rPr/>
+        <w:rPr>
+          <w:rFonts w:ascii="Calibri" w:hAnsi="Calibri"/>
+        </w:rPr>
+      </w:pPr>
+      <w:r>
+        <w:rPr>
+          <w:rFonts w:ascii="Calibri" w:hAnsi="Calibri"/>
+        </w:rPr>
         <w:br/>
         <w:t>Desarrollador Principal: Roberto Valenzuela</w:t>
         <w:br/>
@@ -1562,10 +1525,14 @@
     <w:p>
       <w:pPr>
         <w:pStyle w:val="normal1"/>
-        <w:rPr/>
-      </w:pPr>
-      <w:r>
-        <w:rPr/>
+        <w:rPr>
+          <w:rFonts w:ascii="Calibri" w:hAnsi="Calibri"/>
+        </w:rPr>
+      </w:pPr>
+      <w:r>
+        <w:rPr>
+          <w:rFonts w:ascii="Calibri" w:hAnsi="Calibri"/>
+        </w:rPr>
         <w:br/>
         <w:t>Beneficios de la Metodología Scrum en MediConecta</w:t>
       </w:r>
@@ -1573,10 +1540,14 @@
     <w:p>
       <w:pPr>
         <w:pStyle w:val="normal1"/>
-        <w:rPr/>
-      </w:pPr>
-      <w:r>
-        <w:rPr/>
+        <w:rPr>
+          <w:rFonts w:ascii="Calibri" w:hAnsi="Calibri"/>
+        </w:rPr>
+      </w:pPr>
+      <w:r>
+        <w:rPr>
+          <w:rFonts w:ascii="Calibri" w:hAnsi="Calibri"/>
+        </w:rPr>
         <w:br/>
         <w:t>La adopción de Scrum permite que el equipo de MediConecta mantenga una visión centrada en el usuario, proporcionando entregas periódicas de valor y adaptándose de manera ágil a las necesidades de los usuarios y los profesionales de salud. La planificación en sprints garantiza un desarrollo controlado y escalable, mientras que los roles y responsabilidades bien definidos aseguran una organización clara y eficiente del trabajo. Este enfoque incrementa la probabilidad de éxito del proyecto al facilitar la entrega de un producto final que cumpla con altos estándares de accesibilidad, funcionalidad y seguridad.</w:t>
       </w:r>
@@ -1584,10 +1555,14 @@
     <w:p>
       <w:pPr>
         <w:pStyle w:val="Heading1"/>
-        <w:rPr/>
-      </w:pPr>
-      <w:r>
-        <w:rPr/>
+        <w:rPr>
+          <w:rFonts w:ascii="Calibri" w:hAnsi="Calibri"/>
+        </w:rPr>
+      </w:pPr>
+      <w:r>
+        <w:rPr>
+          <w:rFonts w:ascii="Calibri" w:hAnsi="Calibri"/>
+        </w:rPr>
       </w:r>
       <w:r>
         <w:br w:type="page"/>
@@ -1597,29 +1572,41 @@
       <w:pPr>
         <w:pStyle w:val="Heading1"/>
         <w:spacing w:before="0" w:after="0"/>
-        <w:rPr/>
-      </w:pPr>
-      <w:r>
-        <w:rPr/>
+        <w:rPr>
+          <w:rFonts w:ascii="Calibri" w:hAnsi="Calibri"/>
+        </w:rPr>
+      </w:pPr>
+      <w:r>
+        <w:rPr>
+          <w:rFonts w:ascii="Calibri" w:hAnsi="Calibri"/>
+        </w:rPr>
         <w:t>Avance en el Desarrollo (Sprint Backlog y Product Backlog)</w:t>
       </w:r>
     </w:p>
     <w:p>
       <w:pPr>
         <w:pStyle w:val="normal1"/>
-        <w:rPr/>
-      </w:pPr>
-      <w:r>
-        <w:rPr/>
-      </w:r>
-    </w:p>
-    <w:p>
-      <w:pPr>
-        <w:pStyle w:val="normal1"/>
-        <w:rPr/>
-      </w:pPr>
-      <w:r>
-        <w:rPr/>
+        <w:rPr>
+          <w:rFonts w:ascii="Calibri" w:hAnsi="Calibri"/>
+        </w:rPr>
+      </w:pPr>
+      <w:r>
+        <w:rPr>
+          <w:rFonts w:ascii="Calibri" w:hAnsi="Calibri"/>
+        </w:rPr>
+      </w:r>
+    </w:p>
+    <w:p>
+      <w:pPr>
+        <w:pStyle w:val="normal1"/>
+        <w:rPr>
+          <w:rFonts w:ascii="Calibri" w:hAnsi="Calibri"/>
+        </w:rPr>
+      </w:pPr>
+      <w:r>
+        <w:rPr>
+          <w:rFonts w:ascii="Calibri" w:hAnsi="Calibri"/>
+        </w:rPr>
         <w:t>Sprint Backlog</w:t>
         <w:br/>
         <w:t>A lo largo de los sprints previos, el equipo ha completado varias tareas fundamentales, avanzando significativamente en el desarrollo de la aplicación móvil y la plataforma web para MediConecta. Algunos de los logros principales hasta la fecha incluyen:</w:t>
@@ -1690,38 +1677,54 @@
       <w:pPr>
         <w:pStyle w:val="normal1"/>
         <w:spacing w:before="0" w:after="200"/>
-        <w:rPr/>
-      </w:pPr>
-      <w:r>
-        <w:rPr/>
+        <w:rPr>
+          <w:rFonts w:ascii="Calibri" w:hAnsi="Calibri"/>
+        </w:rPr>
+      </w:pPr>
+      <w:r>
+        <w:rPr>
+          <w:rFonts w:ascii="Calibri" w:hAnsi="Calibri"/>
+        </w:rPr>
       </w:r>
     </w:p>
     <w:p>
       <w:pPr>
         <w:pStyle w:val="Heading1"/>
-        <w:rPr/>
-      </w:pPr>
-      <w:r>
-        <w:rPr/>
+        <w:rPr>
+          <w:rFonts w:ascii="Calibri" w:hAnsi="Calibri"/>
+        </w:rPr>
+      </w:pPr>
+      <w:r>
+        <w:rPr>
+          <w:rFonts w:ascii="Calibri" w:hAnsi="Calibri"/>
+        </w:rPr>
         <w:t>Evidencias de Progreso</w:t>
       </w:r>
     </w:p>
     <w:p>
       <w:pPr>
         <w:pStyle w:val="normal1"/>
-        <w:rPr/>
-      </w:pPr>
-      <w:r>
-        <w:rPr/>
-      </w:r>
-    </w:p>
-    <w:p>
-      <w:pPr>
-        <w:pStyle w:val="normal1"/>
-        <w:rPr/>
-      </w:pPr>
-      <w:r>
-        <w:rPr/>
+        <w:rPr>
+          <w:rFonts w:ascii="Calibri" w:hAnsi="Calibri"/>
+        </w:rPr>
+      </w:pPr>
+      <w:r>
+        <w:rPr>
+          <w:rFonts w:ascii="Calibri" w:hAnsi="Calibri"/>
+        </w:rPr>
+      </w:r>
+    </w:p>
+    <w:p>
+      <w:pPr>
+        <w:pStyle w:val="normal1"/>
+        <w:rPr>
+          <w:rFonts w:ascii="Calibri" w:hAnsi="Calibri"/>
+        </w:rPr>
+      </w:pPr>
+      <w:r>
+        <w:rPr>
+          <w:rFonts w:ascii="Calibri" w:hAnsi="Calibri"/>
+        </w:rPr>
         <w:t>El desarrollo de MediConecta ha sido documentado y respaldado con diversas evidencias que muestran el progreso alcanzado hasta el momento. Estas evidencias reflejan el avance en la creación de una plataforma funcional y accesible tanto en su versión móvil como en la web, incluyendo funcionalidades clave que optimizan la experiencia del usuario y facilitan el monitoreo de salud para adultos mayores y personas con discapacidad. A continuación, se presentan las evidencias más relevantes:</w:t>
         <w:br/>
         <w:br/>
@@ -1734,10 +1737,14 @@
     <w:p>
       <w:pPr>
         <w:pStyle w:val="normal1"/>
-        <w:rPr/>
-      </w:pPr>
-      <w:r>
-        <w:rPr/>
+        <w:rPr>
+          <w:rFonts w:ascii="Calibri" w:hAnsi="Calibri"/>
+        </w:rPr>
+      </w:pPr>
+      <w:r>
+        <w:rPr>
+          <w:rFonts w:ascii="Calibri" w:hAnsi="Calibri"/>
+        </w:rPr>
         <w:br/>
         <w:t>Base de Datos Funcional (PostgreSQL):</w:t>
         <w:br/>
@@ -1748,10 +1755,14 @@
     <w:p>
       <w:pPr>
         <w:pStyle w:val="normal1"/>
-        <w:rPr/>
-      </w:pPr>
-      <w:r>
-        <w:rPr/>
+        <w:rPr>
+          <w:rFonts w:ascii="Calibri" w:hAnsi="Calibri"/>
+        </w:rPr>
+      </w:pPr>
+      <w:r>
+        <w:rPr>
+          <w:rFonts w:ascii="Calibri" w:hAnsi="Calibri"/>
+        </w:rPr>
         <w:br/>
         <w:t>Módulo de Reconocimiento de Voz:</w:t>
         <w:br/>
@@ -1762,10 +1773,14 @@
     <w:p>
       <w:pPr>
         <w:pStyle w:val="normal1"/>
-        <w:rPr/>
-      </w:pPr>
-      <w:r>
-        <w:rPr/>
+        <w:rPr>
+          <w:rFonts w:ascii="Calibri" w:hAnsi="Calibri"/>
+        </w:rPr>
+      </w:pPr>
+      <w:r>
+        <w:rPr>
+          <w:rFonts w:ascii="Calibri" w:hAnsi="Calibri"/>
+        </w:rPr>
         <w:br/>
         <w:t>Sistema de Recordatorios Automatizados:</w:t>
         <w:br/>
@@ -1779,10 +1794,14 @@
       <w:pPr>
         <w:pStyle w:val="normal1"/>
         <w:spacing w:before="0" w:after="200"/>
-        <w:rPr/>
-      </w:pPr>
-      <w:r>
-        <w:rPr/>
+        <w:rPr>
+          <w:rFonts w:ascii="Calibri" w:hAnsi="Calibri"/>
+        </w:rPr>
+      </w:pPr>
+      <w:r>
+        <w:rPr>
+          <w:rFonts w:ascii="Calibri" w:hAnsi="Calibri"/>
+        </w:rPr>
       </w:r>
       <w:r>
         <w:br w:type="page"/>
@@ -1792,10 +1811,14 @@
       <w:pPr>
         <w:pStyle w:val="Heading1"/>
         <w:spacing w:before="0" w:after="200"/>
-        <w:rPr/>
-      </w:pPr>
-      <w:r>
-        <w:rPr/>
+        <w:rPr>
+          <w:rFonts w:ascii="Calibri" w:hAnsi="Calibri"/>
+        </w:rPr>
+      </w:pPr>
+      <w:r>
+        <w:rPr>
+          <w:rFonts w:ascii="Calibri" w:hAnsi="Calibri"/>
+        </w:rPr>
         <w:t>Calidad de Presentación</w:t>
       </w:r>
     </w:p>
@@ -1803,10 +1826,14 @@
       <w:pPr>
         <w:pStyle w:val="normal1"/>
         <w:spacing w:before="0" w:after="200"/>
-        <w:rPr/>
-      </w:pPr>
-      <w:r>
-        <w:rPr/>
+        <w:rPr>
+          <w:rFonts w:ascii="Calibri" w:hAnsi="Calibri"/>
+        </w:rPr>
+      </w:pPr>
+      <w:r>
+        <w:rPr>
+          <w:rFonts w:ascii="Calibri" w:hAnsi="Calibri"/>
+        </w:rPr>
         <w:t>Informe Estructurado y Profesional:</w:t>
         <w:br/>
         <w:br/>
@@ -1817,10 +1844,14 @@
       <w:pPr>
         <w:pStyle w:val="normal1"/>
         <w:spacing w:before="0" w:after="200"/>
-        <w:rPr/>
-      </w:pPr>
-      <w:r>
-        <w:rPr/>
+        <w:rPr>
+          <w:rFonts w:ascii="Calibri" w:hAnsi="Calibri"/>
+        </w:rPr>
+      </w:pPr>
+      <w:r>
+        <w:rPr>
+          <w:rFonts w:ascii="Calibri" w:hAnsi="Calibri"/>
+        </w:rPr>
         <w:br/>
         <w:t>Los informes cumplen con las normas de redacción y formato profesional, con fuentes adecuadas, márgenes consistentes y un estilo uniforme. Esto facilita la lectura y comprensión por parte de los stakeholders, asegurando que la información esté accesible y fácil de seguir, sin importar el nivel técnico del lector.</w:t>
       </w:r>
@@ -1829,10 +1860,14 @@
       <w:pPr>
         <w:pStyle w:val="normal1"/>
         <w:spacing w:before="0" w:after="200"/>
-        <w:rPr/>
-      </w:pPr>
-      <w:r>
-        <w:rPr/>
+        <w:rPr>
+          <w:rFonts w:ascii="Calibri" w:hAnsi="Calibri"/>
+        </w:rPr>
+      </w:pPr>
+      <w:r>
+        <w:rPr>
+          <w:rFonts w:ascii="Calibri" w:hAnsi="Calibri"/>
+        </w:rPr>
         <w:br/>
         <w:t>Definición Clara de Elementos Técnicos:</w:t>
         <w:br/>
@@ -1846,10 +1881,14 @@
       <w:pPr>
         <w:pStyle w:val="normal1"/>
         <w:spacing w:before="0" w:after="200"/>
-        <w:rPr/>
-      </w:pPr>
-      <w:r>
-        <w:rPr/>
+        <w:rPr>
+          <w:rFonts w:ascii="Calibri" w:hAnsi="Calibri"/>
+        </w:rPr>
+      </w:pPr>
+      <w:r>
+        <w:rPr>
+          <w:rFonts w:ascii="Calibri" w:hAnsi="Calibri"/>
+        </w:rPr>
         <w:br/>
         <w:t>Conformidad con los Indicadores de Calidad:</w:t>
         <w:br/>
@@ -1864,10 +1903,14 @@
       <w:pPr>
         <w:pStyle w:val="Heading1"/>
         <w:spacing w:before="0" w:after="200"/>
-        <w:rPr/>
-      </w:pPr>
-      <w:r>
-        <w:rPr/>
+        <w:rPr>
+          <w:rFonts w:ascii="Calibri" w:hAnsi="Calibri"/>
+        </w:rPr>
+      </w:pPr>
+      <w:r>
+        <w:rPr>
+          <w:rFonts w:ascii="Calibri" w:hAnsi="Calibri"/>
+        </w:rPr>
         <w:t>Competencias Técnicas</w:t>
       </w:r>
     </w:p>
@@ -1875,10 +1918,14 @@
       <w:pPr>
         <w:pStyle w:val="normal1"/>
         <w:spacing w:before="0" w:after="200"/>
-        <w:rPr/>
-      </w:pPr>
-      <w:r>
-        <w:rPr/>
+        <w:rPr>
+          <w:rFonts w:ascii="Calibri" w:hAnsi="Calibri"/>
+        </w:rPr>
+      </w:pPr>
+      <w:r>
+        <w:rPr>
+          <w:rFonts w:ascii="Calibri" w:hAnsi="Calibri"/>
+        </w:rPr>
         <w:t>Uso de Lenguaje Técnico Preciso y Adecuado:</w:t>
         <w:br/>
         <w:br/>
@@ -1889,10 +1936,14 @@
       <w:pPr>
         <w:pStyle w:val="normal1"/>
         <w:spacing w:before="0" w:after="200"/>
-        <w:rPr/>
-      </w:pPr>
-      <w:r>
-        <w:rPr/>
+        <w:rPr>
+          <w:rFonts w:ascii="Calibri" w:hAnsi="Calibri"/>
+        </w:rPr>
+      </w:pPr>
+      <w:r>
+        <w:rPr>
+          <w:rFonts w:ascii="Calibri" w:hAnsi="Calibri"/>
+        </w:rPr>
         <w:br/>
         <w:t>Además de la precisión en los términos, se han respetado las normas de redacción técnica, eliminando ambigüedades y asegurando que todos los elementos se describan de forma clara y concisa. Esto permite que los documentos sean comprensibles para personas tanto técnicas como no técnicas.</w:t>
       </w:r>
@@ -1901,10 +1952,14 @@
       <w:pPr>
         <w:pStyle w:val="normal1"/>
         <w:spacing w:before="0" w:after="200"/>
-        <w:rPr/>
-      </w:pPr>
-      <w:r>
-        <w:rPr/>
+        <w:rPr>
+          <w:rFonts w:ascii="Calibri" w:hAnsi="Calibri"/>
+        </w:rPr>
+      </w:pPr>
+      <w:r>
+        <w:rPr>
+          <w:rFonts w:ascii="Calibri" w:hAnsi="Calibri"/>
+        </w:rPr>
         <w:br/>
         <w:t>Definición y Descripción de Componentes Técnicos:</w:t>
         <w:br/>
@@ -1916,10 +1971,14 @@
       <w:pPr>
         <w:pStyle w:val="normal1"/>
         <w:spacing w:before="0" w:after="200"/>
-        <w:rPr/>
-      </w:pPr>
-      <w:r>
-        <w:rPr/>
+        <w:rPr>
+          <w:rFonts w:ascii="Calibri" w:hAnsi="Calibri"/>
+        </w:rPr>
+      </w:pPr>
+      <w:r>
+        <w:rPr>
+          <w:rFonts w:ascii="Calibri" w:hAnsi="Calibri"/>
+        </w:rPr>
         <w:br/>
         <w:t>Se mencionan las tecnologías empleadas (Node.js, PostgreSQL, Flutter, entre otras), explicando cómo cada herramienta y decisión técnica contribuye a los objetivos del proyecto. Esta precisión permite a los stakeholders entender cómo cada componente técnico contribuye al valor general del sistema.</w:t>
       </w:r>
@@ -1928,10 +1987,14 @@
       <w:pPr>
         <w:pStyle w:val="normal1"/>
         <w:spacing w:before="0" w:after="200"/>
-        <w:rPr/>
-      </w:pPr>
-      <w:r>
-        <w:rPr/>
+        <w:rPr>
+          <w:rFonts w:ascii="Calibri" w:hAnsi="Calibri"/>
+        </w:rPr>
+      </w:pPr>
+      <w:r>
+        <w:rPr>
+          <w:rFonts w:ascii="Calibri" w:hAnsi="Calibri"/>
+        </w:rPr>
         <w:br/>
         <w:t>Conformidad con los Indicadores de Calidad Técnica:</w:t>
         <w:br/>
@@ -1946,10 +2009,14 @@
       <w:pPr>
         <w:pStyle w:val="Heading1"/>
         <w:spacing w:before="0" w:after="200"/>
-        <w:rPr/>
-      </w:pPr>
-      <w:r>
-        <w:rPr/>
+        <w:rPr>
+          <w:rFonts w:ascii="Calibri" w:hAnsi="Calibri"/>
+        </w:rPr>
+      </w:pPr>
+      <w:r>
+        <w:rPr>
+          <w:rFonts w:ascii="Calibri" w:hAnsi="Calibri"/>
+        </w:rPr>
         <w:t>Pautas de Evaluación y Definition of Done (DoD)</w:t>
       </w:r>
     </w:p>
@@ -1957,10 +2024,14 @@
       <w:pPr>
         <w:pStyle w:val="normal1"/>
         <w:spacing w:before="0" w:after="200"/>
-        <w:rPr/>
-      </w:pPr>
-      <w:r>
-        <w:rPr/>
+        <w:rPr>
+          <w:rFonts w:ascii="Calibri" w:hAnsi="Calibri"/>
+        </w:rPr>
+      </w:pPr>
+      <w:r>
+        <w:rPr>
+          <w:rFonts w:ascii="Calibri" w:hAnsi="Calibri"/>
+        </w:rPr>
         <w:t>En el proyecto MediConecta, la Definition of Done (DoD) establece criterios de completitud que aseguran la calidad en cada entrega, integrando procesos de revisión, pruebas exhaustivas y cumplimiento de estándares de accesibilidad. MediConecta ha sido desarrollado sobre una base tecnológica robusta que incluye un backend en Node.js y Express, una base de datos en PostgreSQL, y un frontend en Flutter para asegurar la accesibilidad y facilidad de uso tanto en dispositivos móviles como en la web. A continuación, se detallan los criterios y procesos que conforman la DoD, garantizando que el proyecto cumpla con los objetivos de funcionalidad, accesibilidad y rendimiento.</w:t>
         <w:br/>
         <w:br/>
@@ -1971,10 +2042,14 @@
       <w:pPr>
         <w:pStyle w:val="normal1"/>
         <w:spacing w:before="0" w:after="200"/>
-        <w:rPr/>
-      </w:pPr>
-      <w:r>
-        <w:rPr/>
+        <w:rPr>
+          <w:rFonts w:ascii="Calibri" w:hAnsi="Calibri"/>
+        </w:rPr>
+      </w:pPr>
+      <w:r>
+        <w:rPr>
+          <w:rFonts w:ascii="Calibri" w:hAnsi="Calibri"/>
+        </w:rPr>
         <w:br/>
         <w:t>Pruebas Unitarias y de Integración:</w:t>
         <w:br/>
@@ -1988,10 +2063,14 @@
       <w:pPr>
         <w:pStyle w:val="normal1"/>
         <w:spacing w:before="0" w:after="200"/>
-        <w:rPr/>
-      </w:pPr>
-      <w:r>
-        <w:rPr/>
+        <w:rPr>
+          <w:rFonts w:ascii="Calibri" w:hAnsi="Calibri"/>
+        </w:rPr>
+      </w:pPr>
+      <w:r>
+        <w:rPr>
+          <w:rFonts w:ascii="Calibri" w:hAnsi="Calibri"/>
+        </w:rPr>
         <w:br/>
         <w:t>Revisión de Código (Code Review):</w:t>
         <w:br/>
@@ -2005,10 +2084,14 @@
       <w:pPr>
         <w:pStyle w:val="normal1"/>
         <w:spacing w:before="0" w:after="200"/>
-        <w:rPr/>
-      </w:pPr>
-      <w:r>
-        <w:rPr/>
+        <w:rPr>
+          <w:rFonts w:ascii="Calibri" w:hAnsi="Calibri"/>
+        </w:rPr>
+      </w:pPr>
+      <w:r>
+        <w:rPr>
+          <w:rFonts w:ascii="Calibri" w:hAnsi="Calibri"/>
+        </w:rPr>
         <w:br/>
         <w:t>Validación de Usuarios y Pruebas de Aceptación:</w:t>
         <w:br/>
@@ -2022,10 +2105,14 @@
       <w:pPr>
         <w:pStyle w:val="normal1"/>
         <w:spacing w:before="0" w:after="200"/>
-        <w:rPr/>
-      </w:pPr>
-      <w:r>
-        <w:rPr/>
+        <w:rPr>
+          <w:rFonts w:ascii="Calibri" w:hAnsi="Calibri"/>
+        </w:rPr>
+      </w:pPr>
+      <w:r>
+        <w:rPr>
+          <w:rFonts w:ascii="Calibri" w:hAnsi="Calibri"/>
+        </w:rPr>
         <w:br/>
         <w:t>Documentación Técnica y del Usuario:</w:t>
         <w:br/>
@@ -2039,10 +2126,14 @@
       <w:pPr>
         <w:pStyle w:val="normal1"/>
         <w:spacing w:before="0" w:after="200"/>
-        <w:rPr/>
-      </w:pPr>
-      <w:r>
-        <w:rPr/>
+        <w:rPr>
+          <w:rFonts w:ascii="Calibri" w:hAnsi="Calibri"/>
+        </w:rPr>
+      </w:pPr>
+      <w:r>
+        <w:rPr>
+          <w:rFonts w:ascii="Calibri" w:hAnsi="Calibri"/>
+        </w:rPr>
         <w:br/>
         <w:t>Guías del Usuario y FAQs: Documentación para el usuario final, con guías paso a paso para agendar citas, usar el reconocimiento de voz, y gestionar indicadores de salud. Estos documentos están diseñados especialmente para usuarios adultos mayores, con instrucciones claras y un diseño accesible.</w:t>
       </w:r>
@@ -2051,10 +2142,14 @@
       <w:pPr>
         <w:pStyle w:val="normal1"/>
         <w:spacing w:before="0" w:after="200"/>
-        <w:rPr/>
-      </w:pPr>
-      <w:r>
-        <w:rPr/>
+        <w:rPr>
+          <w:rFonts w:ascii="Calibri" w:hAnsi="Calibri"/>
+        </w:rPr>
+      </w:pPr>
+      <w:r>
+        <w:rPr>
+          <w:rFonts w:ascii="Calibri" w:hAnsi="Calibri"/>
+        </w:rPr>
         <w:br/>
         <w:t>Cumplimiento de Estándares de Accesibilidad:</w:t>
         <w:br/>
@@ -2066,10 +2161,14 @@
       <w:pPr>
         <w:pStyle w:val="normal1"/>
         <w:spacing w:before="0" w:after="200"/>
-        <w:rPr/>
-      </w:pPr>
-      <w:r>
-        <w:rPr/>
+        <w:rPr>
+          <w:rFonts w:ascii="Calibri" w:hAnsi="Calibri"/>
+        </w:rPr>
+      </w:pPr>
+      <w:r>
+        <w:rPr>
+          <w:rFonts w:ascii="Calibri" w:hAnsi="Calibri"/>
+        </w:rPr>
         <w:br/>
         <w:t>El sistema de comandos de voz también cumple con altos estándares de accesibilidad, permitiendo a los usuarios ejecutar acciones clave mediante voz. Esto se integra con herramientas NLP (Natural Language Processing), como Dialogflow, para interpretar comandos de manera precisa y en tiempo real, haciendo que la plataforma sea accesible incluso para usuarios con limitaciones en el uso de dispositivos táctiles.</w:t>
       </w:r>
@@ -2078,10 +2177,14 @@
       <w:pPr>
         <w:pStyle w:val="normal1"/>
         <w:spacing w:before="0" w:after="200"/>
-        <w:rPr/>
-      </w:pPr>
-      <w:r>
-        <w:rPr/>
+        <w:rPr>
+          <w:rFonts w:ascii="Calibri" w:hAnsi="Calibri"/>
+        </w:rPr>
+      </w:pPr>
+      <w:r>
+        <w:rPr>
+          <w:rFonts w:ascii="Calibri" w:hAnsi="Calibri"/>
+        </w:rPr>
         <w:br/>
         <w:t>Evaluación de Seguridad y Privacidad de los Datos:</w:t>
         <w:br/>
@@ -2093,10 +2196,14 @@
       <w:pPr>
         <w:pStyle w:val="normal1"/>
         <w:spacing w:before="0" w:after="200"/>
-        <w:rPr/>
-      </w:pPr>
-      <w:r>
-        <w:rPr/>
+        <w:rPr>
+          <w:rFonts w:ascii="Calibri" w:hAnsi="Calibri"/>
+        </w:rPr>
+      </w:pPr>
+      <w:r>
+        <w:rPr>
+          <w:rFonts w:ascii="Calibri" w:hAnsi="Calibri"/>
+        </w:rPr>
         <w:br/>
         <w:t>Además, se ejecutan pruebas de seguridad para identificar y prevenir vulnerabilidades en el sistema, como ataques de inyección SQL en PostgreSQL y amenazas de XSS (Cross-Site Scripting) en las interfaces de usuario.</w:t>
       </w:r>
@@ -2105,10 +2212,14 @@
       <w:pPr>
         <w:pStyle w:val="normal1"/>
         <w:spacing w:before="0" w:after="200"/>
-        <w:rPr/>
-      </w:pPr>
-      <w:r>
-        <w:rPr/>
+        <w:rPr>
+          <w:rFonts w:ascii="Calibri" w:hAnsi="Calibri"/>
+        </w:rPr>
+      </w:pPr>
+      <w:r>
+        <w:rPr>
+          <w:rFonts w:ascii="Calibri" w:hAnsi="Calibri"/>
+        </w:rPr>
         <w:br/>
         <w:t>Enfoque de Calidad</w:t>
       </w:r>
@@ -2117,10 +2228,14 @@
       <w:pPr>
         <w:pStyle w:val="normal1"/>
         <w:spacing w:before="0" w:after="200"/>
-        <w:rPr/>
-      </w:pPr>
-      <w:r>
-        <w:rPr/>
+        <w:rPr>
+          <w:rFonts w:ascii="Calibri" w:hAnsi="Calibri"/>
+        </w:rPr>
+      </w:pPr>
+      <w:r>
+        <w:rPr>
+          <w:rFonts w:ascii="Calibri" w:hAnsi="Calibri"/>
+        </w:rPr>
         <w:br/>
         <w:t>El enfoque de calidad en MediConecta se centra en garantizar una experiencia de usuario robusta, accesible y segura, manteniendo altos estándares técnicos y de usabilidad. La Definition of Done asegura que cada entrega no solo cumpla con los requisitos funcionales, sino también con un nivel de calidad que respalde la seguridad, accesibilidad y satisfacción de los usuarios. Este enfoque iterativo permite que cada funcionalidad sea evaluada y perfeccionada, logrando un producto final confiable y de alto impacto en el ámbito de la salud​</w:t>
       </w:r>
@@ -2132,10 +2247,14 @@
       <w:pPr>
         <w:pStyle w:val="Heading1"/>
         <w:spacing w:before="0" w:after="200"/>
-        <w:rPr/>
-      </w:pPr>
-      <w:r>
-        <w:rPr/>
+        <w:rPr>
+          <w:rFonts w:ascii="Calibri" w:hAnsi="Calibri"/>
+        </w:rPr>
+      </w:pPr>
+      <w:r>
+        <w:rPr>
+          <w:rFonts w:ascii="Calibri" w:hAnsi="Calibri"/>
+        </w:rPr>
         <w:t>Planificación Futura</w:t>
       </w:r>
     </w:p>
@@ -2143,20 +2262,28 @@
       <w:pPr>
         <w:pStyle w:val="normal1"/>
         <w:spacing w:before="0" w:after="200"/>
-        <w:rPr/>
-      </w:pPr>
-      <w:r>
-        <w:rPr/>
+        <w:rPr>
+          <w:rFonts w:ascii="Calibri" w:hAnsi="Calibri"/>
+        </w:rPr>
+      </w:pPr>
+      <w:r>
+        <w:rPr>
+          <w:rFonts w:ascii="Calibri" w:hAnsi="Calibri"/>
+        </w:rPr>
       </w:r>
     </w:p>
     <w:p>
       <w:pPr>
         <w:pStyle w:val="normal1"/>
         <w:spacing w:before="0" w:after="200"/>
-        <w:rPr/>
-      </w:pPr>
-      <w:r>
-        <w:rPr/>
+        <w:rPr>
+          <w:rFonts w:ascii="Calibri" w:hAnsi="Calibri"/>
+        </w:rPr>
+      </w:pPr>
+      <w:r>
+        <w:rPr>
+          <w:rFonts w:ascii="Calibri" w:hAnsi="Calibri"/>
+        </w:rPr>
         <w:t>El Product Roadmap Técnico de MediConecta establece una guía detallada para las fases restantes del proyecto, enfocándose en pruebas finales, despliegue y mantenimiento. La planificación sigue una estructura clara que asegura que cada paso cumpla con los objetivos de accesibilidad, rendimiento y seguridad establecidos desde el inicio. Las siguientes etapas abarcan pruebas exhaustivas, optimización y soporte continuo, asegurando que la plataforma esté completamente funcional y lista para su uso en entornos reales.</w:t>
         <w:br/>
         <w:br/>
@@ -2172,10 +2299,14 @@
       <w:pPr>
         <w:pStyle w:val="normal1"/>
         <w:spacing w:before="0" w:after="200"/>
-        <w:rPr/>
-      </w:pPr>
-      <w:r>
-        <w:rPr/>
+        <w:rPr>
+          <w:rFonts w:ascii="Calibri" w:hAnsi="Calibri"/>
+        </w:rPr>
+      </w:pPr>
+      <w:r>
+        <w:rPr>
+          <w:rFonts w:ascii="Calibri" w:hAnsi="Calibri"/>
+        </w:rPr>
         <w:br/>
         <w:t>Actividades:</w:t>
         <w:br/>
@@ -2190,10 +2321,14 @@
       <w:pPr>
         <w:pStyle w:val="normal1"/>
         <w:spacing w:before="0" w:after="200"/>
-        <w:rPr/>
-      </w:pPr>
-      <w:r>
-        <w:rPr/>
+        <w:rPr>
+          <w:rFonts w:ascii="Calibri" w:hAnsi="Calibri"/>
+        </w:rPr>
+      </w:pPr>
+      <w:r>
+        <w:rPr>
+          <w:rFonts w:ascii="Calibri" w:hAnsi="Calibri"/>
+        </w:rPr>
         <w:br/>
         <w:t>Fase de Optimización y Ajustes (Semana 7):</w:t>
         <w:br/>
@@ -2226,10 +2361,14 @@
       <w:pPr>
         <w:pStyle w:val="normal1"/>
         <w:spacing w:before="0" w:after="200"/>
-        <w:rPr/>
-      </w:pPr>
-      <w:r>
-        <w:rPr/>
+        <w:rPr>
+          <w:rFonts w:ascii="Calibri" w:hAnsi="Calibri"/>
+        </w:rPr>
+      </w:pPr>
+      <w:r>
+        <w:rPr>
+          <w:rFonts w:ascii="Calibri" w:hAnsi="Calibri"/>
+        </w:rPr>
         <w:br/>
         <w:t>Fase de Mantenimiento y Mejora Continua (Semanas 9-12):</w:t>
         <w:br/>
@@ -2241,10 +2380,14 @@
       <w:pPr>
         <w:pStyle w:val="normal1"/>
         <w:spacing w:before="0" w:after="200"/>
-        <w:rPr/>
-      </w:pPr>
-      <w:r>
-        <w:rPr/>
+        <w:rPr>
+          <w:rFonts w:ascii="Calibri" w:hAnsi="Calibri"/>
+        </w:rPr>
+      </w:pPr>
+      <w:r>
+        <w:rPr>
+          <w:rFonts w:ascii="Calibri" w:hAnsi="Calibri"/>
+        </w:rPr>
         <w:br/>
         <w:t>Actividades:</w:t>
         <w:br/>
@@ -2259,10 +2402,14 @@
       <w:pPr>
         <w:pStyle w:val="normal1"/>
         <w:spacing w:before="0" w:after="200"/>
-        <w:rPr/>
-      </w:pPr>
-      <w:r>
-        <w:rPr/>
+        <w:rPr>
+          <w:rFonts w:ascii="Calibri" w:hAnsi="Calibri"/>
+        </w:rPr>
+      </w:pPr>
+      <w:r>
+        <w:rPr>
+          <w:rFonts w:ascii="Calibri" w:hAnsi="Calibri"/>
+        </w:rPr>
         <w:br/>
         <w:t>Actualización de Documentación y Entrenamiento a Usuarios:</w:t>
         <w:br/>
@@ -2276,10 +2423,14 @@
       <w:pPr>
         <w:pStyle w:val="normal1"/>
         <w:spacing w:before="0" w:after="200"/>
-        <w:rPr/>
-      </w:pPr>
-      <w:r>
-        <w:rPr/>
+        <w:rPr>
+          <w:rFonts w:ascii="Calibri" w:hAnsi="Calibri"/>
+        </w:rPr>
+      </w:pPr>
+      <w:r>
+        <w:rPr>
+          <w:rFonts w:ascii="Calibri" w:hAnsi="Calibri"/>
+        </w:rPr>
         <w:t>Conclusión</w:t>
         <w:br/>
         <w:t>El Product Roadmap Técnico de MediConecta asegura que la plataforma esté completamente lista para su uso real, cumpliendo con los requisitos técnicos, de accesibilidad y de seguridad que exige un sistema de salud. Cada fase es revisada y optimizada para garantizar un producto final estable, accesible y adaptado a las necesidades de sus usuarios</w:t>
@@ -2289,10 +2440,14 @@
       <w:pPr>
         <w:pStyle w:val="Heading1"/>
         <w:spacing w:before="0" w:after="200"/>
-        <w:rPr/>
-      </w:pPr>
-      <w:r>
-        <w:rPr/>
+        <w:rPr>
+          <w:rFonts w:ascii="Calibri" w:hAnsi="Calibri"/>
+        </w:rPr>
+      </w:pPr>
+      <w:r>
+        <w:rPr>
+          <w:rFonts w:ascii="Calibri" w:hAnsi="Calibri"/>
+        </w:rPr>
       </w:r>
       <w:r>
         <w:br w:type="page"/>
@@ -2302,10 +2457,14 @@
       <w:pPr>
         <w:pStyle w:val="Heading1"/>
         <w:spacing w:before="0" w:after="200"/>
-        <w:rPr/>
-      </w:pPr>
-      <w:r>
-        <w:rPr/>
+        <w:rPr>
+          <w:rFonts w:ascii="Calibri" w:hAnsi="Calibri"/>
+        </w:rPr>
+      </w:pPr>
+      <w:r>
+        <w:rPr>
+          <w:rFonts w:ascii="Calibri" w:hAnsi="Calibri"/>
+        </w:rPr>
         <w:t>Conclusión del Informe</w:t>
       </w:r>
     </w:p>
@@ -2313,10 +2472,28 @@
       <w:pPr>
         <w:pStyle w:val="normal1"/>
         <w:spacing w:before="0" w:after="200"/>
-        <w:rPr/>
-      </w:pPr>
-      <w:r>
-        <w:rPr/>
+        <w:rPr>
+          <w:rFonts w:ascii="Calibri" w:hAnsi="Calibri"/>
+        </w:rPr>
+      </w:pPr>
+      <w:r>
+        <w:rPr>
+          <w:rFonts w:ascii="Calibri" w:hAnsi="Calibri"/>
+        </w:rPr>
+      </w:r>
+    </w:p>
+    <w:p>
+      <w:pPr>
+        <w:pStyle w:val="normal1"/>
+        <w:spacing w:before="0" w:after="200"/>
+        <w:rPr>
+          <w:rFonts w:ascii="Calibri" w:hAnsi="Calibri"/>
+        </w:rPr>
+      </w:pPr>
+      <w:r>
+        <w:rPr>
+          <w:rFonts w:ascii="Calibri" w:hAnsi="Calibri"/>
+        </w:rPr>
         <w:t>El desarrollo de MediConecta representa un avance significativo en la creación de una plataforma de salud accesible e inclusiva, diseñada para facilitar la gestión de la salud de adultos mayores, personas con discapacidad y apoyar el trabajo de profesionales de la salud. A lo largo de este informe, hemos documentado los distintos aspectos del proyecto, incluyendo la metodología ágil Scrum empleada, los criterios de calidad y las competencias técnicas aplicadas, así como el progreso alcanzado en cada fase del desarrollo.</w:t>
         <w:br/>
         <w:br/>
@@ -3546,6 +3723,14 @@
     <w:qFormat/>
     <w:rPr/>
   </w:style>
+  <w:style w:type="character" w:styleId="InternetLink3">
+    <w:name w:val="Internet Link3"/>
+    <w:qFormat/>
+    <w:rPr>
+      <w:color w:val="000080"/>
+      <w:u w:val="single"/>
+    </w:rPr>
+  </w:style>
   <w:style w:type="character" w:styleId="Hyperlink">
     <w:name w:val="Hyperlink"/>
     <w:rPr>

</xml_diff>